<commit_message>
update spelling en grammatica
</commit_message>
<xml_diff>
--- a/Geneious.docx
+++ b/Geneious.docx
@@ -5,137 +5,223 @@
     <w:p>
       <w:pPr>
         <w:rPr>
-          <w:lang w:val="en-US"/>
+          <w:lang w:val="en-GB"/>
         </w:rPr>
       </w:pPr>
       <w:proofErr w:type="spellStart"/>
       <w:r>
         <w:rPr>
-          <w:lang w:val="en-US"/>
+          <w:lang w:val="en-GB"/>
         </w:rPr>
         <w:t>Geneious</w:t>
       </w:r>
       <w:proofErr w:type="spellEnd"/>
+      <w:r>
+        <w:rPr>
+          <w:lang w:val="en-GB"/>
+        </w:rPr>
+        <w:br/>
+        <w:t>G</w:t>
+      </w:r>
+      <w:r>
+        <w:rPr>
+          <w:lang w:val="en-GB"/>
+        </w:rPr>
+        <w:t>etting started:</w:t>
+      </w:r>
+      <w:r>
+        <w:rPr>
+          <w:lang w:val="en-GB"/>
+        </w:rPr>
+        <w:t xml:space="preserve"> </w:t>
+      </w:r>
+      <w:r>
+        <w:rPr>
+          <w:lang w:val="en-GB"/>
+        </w:rPr>
+        <w:br/>
+        <w:t xml:space="preserve">installation of </w:t>
+      </w:r>
+      <w:proofErr w:type="spellStart"/>
+      <w:r>
+        <w:rPr>
+          <w:lang w:val="en-GB"/>
+        </w:rPr>
+        <w:t>Geneious</w:t>
+      </w:r>
+      <w:proofErr w:type="spellEnd"/>
+      <w:r>
+        <w:rPr>
+          <w:lang w:val="en-GB"/>
+        </w:rPr>
+        <w:t xml:space="preserve"> is real easy and comes with a simple guide, furthermore </w:t>
+      </w:r>
+      <w:r>
+        <w:rPr>
+          <w:lang w:val="en-GB"/>
+        </w:rPr>
+        <w:t xml:space="preserve"> </w:t>
+      </w:r>
+      <w:r>
+        <w:rPr>
+          <w:lang w:val="en-GB"/>
+        </w:rPr>
+        <w:t>the p</w:t>
+      </w:r>
+      <w:r>
+        <w:rPr>
+          <w:lang w:val="en-GB"/>
+        </w:rPr>
+        <w:t xml:space="preserve">rogram has a very easy to use menu and all the options speak for themselves </w:t>
+      </w:r>
+      <w:r>
+        <w:rPr>
+          <w:lang w:val="en-GB"/>
+        </w:rPr>
+        <w:t xml:space="preserve">so getting used to the program and actually using the more advanced </w:t>
+      </w:r>
+      <w:r>
+        <w:rPr>
+          <w:lang w:val="en-GB"/>
+        </w:rPr>
+        <w:t>options goes really fast.</w:t>
+      </w:r>
+      <w:r>
+        <w:rPr>
+          <w:lang w:val="en-GB"/>
+        </w:rPr>
+        <w:br/>
+      </w:r>
+      <w:r>
+        <w:rPr>
+          <w:lang w:val="en-GB"/>
+        </w:rPr>
+        <w:tab/>
+        <w:t>I</w:t>
+      </w:r>
+      <w:r>
+        <w:rPr>
+          <w:lang w:val="en-GB"/>
+        </w:rPr>
+        <w:t xml:space="preserve">f the user does require some additional training/help </w:t>
+      </w:r>
+      <w:proofErr w:type="spellStart"/>
+      <w:r>
+        <w:rPr>
+          <w:lang w:val="en-GB"/>
+        </w:rPr>
+        <w:t>Gen</w:t>
+      </w:r>
+      <w:r>
+        <w:rPr>
+          <w:lang w:val="en-GB"/>
+        </w:rPr>
+        <w:t>e</w:t>
+      </w:r>
+      <w:r>
+        <w:rPr>
+          <w:lang w:val="en-GB"/>
+        </w:rPr>
+        <w:t>ious</w:t>
+      </w:r>
+      <w:proofErr w:type="spellEnd"/>
+      <w:r>
+        <w:rPr>
+          <w:lang w:val="en-GB"/>
+        </w:rPr>
+        <w:t xml:space="preserve"> provides an detailed tutorial available from both their website and the program itself</w:t>
+      </w:r>
+      <w:r>
+        <w:rPr>
+          <w:lang w:val="en-GB"/>
+        </w:rPr>
+        <w:t xml:space="preserve"> </w:t>
+      </w:r>
+      <w:r>
+        <w:rPr>
+          <w:lang w:val="en-GB"/>
+        </w:rPr>
+        <w:t>(tutorial includes topics like: Blast, Align, etc.) and includes different sections with exercises varying in difficulty from beginner to advanced</w:t>
+      </w:r>
+      <w:r>
+        <w:rPr>
+          <w:lang w:val="en-GB"/>
+        </w:rPr>
+        <w:t>.</w:t>
+      </w:r>
     </w:p>
     <w:p>
       <w:pPr>
         <w:rPr>
-          <w:lang w:val="en-US"/>
-        </w:rPr>
-      </w:pPr>
-      <w:r>
-        <w:rPr>
-          <w:lang w:val="en-US"/>
-        </w:rPr>
-        <w:t>This program is really easy to install and requires no effo</w:t>
-      </w:r>
-      <w:r>
-        <w:rPr>
-          <w:lang w:val="en-US"/>
-        </w:rPr>
-        <w:t>r</w:t>
-      </w:r>
-      <w:r>
-        <w:rPr>
-          <w:lang w:val="en-US"/>
-        </w:rPr>
-        <w:t>t whatsoever</w:t>
-      </w:r>
-      <w:r>
-        <w:rPr>
-          <w:lang w:val="en-US"/>
-        </w:rPr>
-        <w:t>.</w:t>
-      </w:r>
-      <w:r>
-        <w:rPr>
-          <w:lang w:val="en-US"/>
-        </w:rPr>
-        <w:br/>
-        <w:t>G</w:t>
-      </w:r>
-      <w:r>
-        <w:rPr>
-          <w:lang w:val="en-US"/>
-        </w:rPr>
-        <w:t>etting started:</w:t>
-      </w:r>
-      <w:r>
-        <w:rPr>
-          <w:lang w:val="en-US"/>
-        </w:rPr>
-        <w:t xml:space="preserve"> </w:t>
-      </w:r>
-      <w:r>
-        <w:rPr>
-          <w:lang w:val="en-US"/>
-        </w:rPr>
-        <w:t xml:space="preserve">the Program has a very easy to use menu and all the options speak for themselves </w:t>
-      </w:r>
-      <w:r>
-        <w:rPr>
-          <w:lang w:val="en-US"/>
-        </w:rPr>
-        <w:t>so getting used to the program and actually using the more advanced options goes really fast.</w:t>
-      </w:r>
-      <w:r>
-        <w:rPr>
-          <w:lang w:val="en-US"/>
-        </w:rPr>
-        <w:br/>
-      </w:r>
-      <w:r>
-        <w:rPr>
-          <w:lang w:val="en-US"/>
-        </w:rPr>
-        <w:tab/>
-        <w:t xml:space="preserve">If the user does require some additional training/help </w:t>
-      </w:r>
-      <w:proofErr w:type="spellStart"/>
-      <w:r>
-        <w:rPr>
-          <w:lang w:val="en-US"/>
-        </w:rPr>
-        <w:t>Genious</w:t>
-      </w:r>
-      <w:proofErr w:type="spellEnd"/>
-      <w:r>
-        <w:rPr>
-          <w:lang w:val="en-US"/>
-        </w:rPr>
-        <w:t xml:space="preserve"> provides an detailed tutorial available from both their website and the program itself(tutorial includes topics like: Blast, Align, etc.) and includes different sections with exercises varying in difficulty from beginner to advanced</w:t>
-      </w:r>
-      <w:r>
-        <w:rPr>
-          <w:lang w:val="en-US"/>
-        </w:rPr>
-        <w:t>.</w:t>
-      </w:r>
-    </w:p>
-    <w:p>
-      <w:pPr>
-        <w:rPr>
           <w:sz w:val="18"/>
           <w:szCs w:val="18"/>
-          <w:lang w:val="en-US"/>
+          <w:lang w:val="en-GB"/>
         </w:rPr>
       </w:pPr>
       <w:r>
         <w:rPr>
-          <w:lang w:val="en-US"/>
-        </w:rPr>
-        <w:t>Actually using the program (tests were done using Ion Torrent MID 8) :</w:t>
-      </w:r>
-      <w:r>
-        <w:rPr>
-          <w:lang w:val="en-US"/>
+          <w:lang w:val="en-GB"/>
+        </w:rPr>
+        <w:t>Actually using the program (tests w</w:t>
+      </w:r>
+      <w:r>
+        <w:rPr>
+          <w:lang w:val="en-GB"/>
+        </w:rPr>
+        <w:t>ere done using Ion Torrent MID 6</w:t>
+      </w:r>
+      <w:r>
+        <w:rPr>
+          <w:lang w:val="en-GB"/>
+        </w:rPr>
+        <w:t>) :</w:t>
+      </w:r>
+      <w:r>
+        <w:rPr>
+          <w:lang w:val="en-GB"/>
         </w:rPr>
         <w:br/>
-        <w:t>Trying to Blast the sequence you are given some initial options (see Figure 1) like max e-value and what database you would like to use.</w:t>
-      </w:r>
-      <w:r>
-        <w:rPr>
-          <w:lang w:val="en-US"/>
+        <w:t>Trying to BLAST</w:t>
+      </w:r>
+      <w:r>
+        <w:rPr>
+          <w:lang w:val="en-GB"/>
+        </w:rPr>
+        <w:t xml:space="preserve"> the sequence yo</w:t>
+      </w:r>
+      <w:r>
+        <w:rPr>
+          <w:lang w:val="en-GB"/>
+        </w:rPr>
+        <w:t>u are given the option to change the initial parameters for your search</w:t>
+      </w:r>
+      <w:r>
+        <w:rPr>
+          <w:lang w:val="en-GB"/>
+        </w:rPr>
+        <w:t xml:space="preserve"> (see Figure 1) e.g. </w:t>
+      </w:r>
+      <w:r>
+        <w:rPr>
+          <w:lang w:val="en-GB"/>
+        </w:rPr>
+        <w:t xml:space="preserve"> max e-value and what database you would like to use</w:t>
+      </w:r>
+      <w:r>
+        <w:rPr>
+          <w:lang w:val="en-GB"/>
+        </w:rPr>
+        <w:t>(for testing purposes all parameters were left to default)</w:t>
+      </w:r>
+      <w:r>
+        <w:rPr>
+          <w:lang w:val="en-GB"/>
+        </w:rPr>
+        <w:t>.</w:t>
+      </w:r>
+      <w:r>
+        <w:rPr>
+          <w:lang w:val="en-GB"/>
         </w:rPr>
         <w:br/>
       </w:r>
@@ -192,7 +278,7 @@
       </w:r>
       <w:r>
         <w:rPr>
-          <w:lang w:val="en-US"/>
+          <w:lang w:val="en-GB"/>
         </w:rPr>
         <w:br/>
       </w:r>
@@ -200,7 +286,7 @@
         <w:rPr>
           <w:sz w:val="18"/>
           <w:szCs w:val="18"/>
-          <w:lang w:val="en-US"/>
+          <w:lang w:val="en-GB"/>
         </w:rPr>
         <w:t>Figure 1, “search sequence” option and its default parameters.</w:t>
       </w:r>
@@ -208,36 +294,48 @@
     <w:p>
       <w:pPr>
         <w:rPr>
-          <w:lang w:val="en-US"/>
+          <w:lang w:val="en-GB"/>
         </w:rPr>
       </w:pPr>
       <w:r>
         <w:rPr>
-          <w:lang w:val="en-US"/>
+          <w:lang w:val="en-GB"/>
         </w:rPr>
         <w:t>I</w:t>
       </w:r>
       <w:r>
         <w:rPr>
-          <w:lang w:val="en-US"/>
-        </w:rPr>
-        <w:t>f you then ask the program to search the sequence that was submitted, a message appears advising the user of a better or faster way to complete the search (hints include: changing the type of search,</w:t>
-      </w:r>
-      <w:r>
-        <w:rPr>
-          <w:lang w:val="en-US"/>
+          <w:lang w:val="en-GB"/>
+        </w:rPr>
+        <w:t>f you then ask the program to search the sequence that was submitted, a mess</w:t>
+      </w:r>
+      <w:r>
+        <w:rPr>
+          <w:lang w:val="en-GB"/>
+        </w:rPr>
+        <w:t>age appears advising the user on parameters that are better or faster for the inputted sequence</w:t>
+      </w:r>
+      <w:r>
+        <w:rPr>
+          <w:lang w:val="en-GB"/>
+        </w:rPr>
+        <w:t xml:space="preserve"> (hints include: changing the type of search,</w:t>
+      </w:r>
+      <w:r>
+        <w:rPr>
+          <w:lang w:val="en-GB"/>
         </w:rPr>
         <w:t xml:space="preserve"> setting the maximum number of hits, etc.)</w:t>
       </w:r>
       <w:r>
         <w:rPr>
-          <w:lang w:val="en-US"/>
+          <w:lang w:val="en-GB"/>
         </w:rPr>
         <w:br/>
       </w:r>
       <w:r>
         <w:rPr>
-          <w:lang w:val="en-US"/>
+          <w:lang w:val="en-GB"/>
         </w:rPr>
         <w:br/>
       </w:r>
@@ -297,7 +395,7 @@
         <w:rPr>
           <w:sz w:val="18"/>
           <w:szCs w:val="18"/>
-          <w:lang w:val="en-US"/>
+          <w:lang w:val="en-GB"/>
         </w:rPr>
         <w:t>Figure 2, BLAST results from MID 6 (mega blast,</w:t>
       </w:r>
@@ -305,7 +403,7 @@
         <w:rPr>
           <w:sz w:val="18"/>
           <w:szCs w:val="18"/>
-          <w:lang w:val="en-US"/>
+          <w:lang w:val="en-GB"/>
         </w:rPr>
         <w:t xml:space="preserve"> </w:t>
       </w:r>
@@ -313,7 +411,7 @@
         <w:rPr>
           <w:sz w:val="18"/>
           <w:szCs w:val="18"/>
-          <w:lang w:val="en-US"/>
+          <w:lang w:val="en-GB"/>
         </w:rPr>
         <w:t>max</w:t>
       </w:r>
@@ -321,7 +419,7 @@
         <w:rPr>
           <w:sz w:val="18"/>
           <w:szCs w:val="18"/>
-          <w:lang w:val="en-US"/>
+          <w:lang w:val="en-GB"/>
         </w:rPr>
         <w:t xml:space="preserve"> hits</w:t>
       </w:r>
@@ -329,13 +427,13 @@
         <w:rPr>
           <w:sz w:val="18"/>
           <w:szCs w:val="18"/>
-          <w:lang w:val="en-US"/>
+          <w:lang w:val="en-GB"/>
         </w:rPr>
         <w:t xml:space="preserve"> 50, standard search)</w:t>
       </w:r>
       <w:r>
         <w:rPr>
-          <w:lang w:val="en-US"/>
+          <w:lang w:val="en-GB"/>
         </w:rPr>
         <w:t xml:space="preserve"> </w:t>
       </w:r>
@@ -343,32 +441,32 @@
     <w:p>
       <w:pPr>
         <w:rPr>
-          <w:lang w:val="en-US"/>
+          <w:lang w:val="en-GB"/>
         </w:rPr>
       </w:pPr>
       <w:r>
         <w:rPr>
-          <w:lang w:val="en-US"/>
+          <w:lang w:val="en-GB"/>
         </w:rPr>
         <w:t xml:space="preserve">Note: </w:t>
       </w:r>
       <w:proofErr w:type="spellStart"/>
       <w:r>
         <w:rPr>
-          <w:lang w:val="en-US"/>
+          <w:lang w:val="en-GB"/>
         </w:rPr>
         <w:t>Geneious</w:t>
       </w:r>
       <w:proofErr w:type="spellEnd"/>
       <w:r>
         <w:rPr>
-          <w:lang w:val="en-US"/>
+          <w:lang w:val="en-GB"/>
         </w:rPr>
         <w:t xml:space="preserve"> uses a default word size of 28 and a match-mismatch of 1/2 while the BLAST web-tool uses a word size of 11 and a match-mismatch of 2/-3</w:t>
       </w:r>
       <w:r>
         <w:rPr>
-          <w:lang w:val="en-US"/>
+          <w:lang w:val="en-GB"/>
         </w:rPr>
         <w:t>.</w:t>
       </w:r>
@@ -376,19 +474,19 @@
     <w:p>
       <w:pPr>
         <w:rPr>
-          <w:lang w:val="en-US"/>
+          <w:lang w:val="en-GB"/>
         </w:rPr>
       </w:pPr>
     </w:p>
     <w:p>
       <w:pPr>
         <w:rPr>
-          <w:lang w:val="en-US"/>
+          <w:lang w:val="en-GB"/>
         </w:rPr>
       </w:pPr>
       <w:r>
         <w:rPr>
-          <w:lang w:val="en-US"/>
+          <w:lang w:val="en-GB"/>
         </w:rPr>
         <w:t>Conclusion</w:t>
       </w:r>
@@ -396,32 +494,32 @@
     <w:p>
       <w:pPr>
         <w:rPr>
-          <w:lang w:val="en-US"/>
+          <w:lang w:val="en-GB"/>
         </w:rPr>
       </w:pPr>
       <w:proofErr w:type="spellStart"/>
       <w:r>
         <w:rPr>
-          <w:lang w:val="en-US"/>
+          <w:lang w:val="en-GB"/>
         </w:rPr>
         <w:t>Geneious</w:t>
       </w:r>
       <w:proofErr w:type="spellEnd"/>
       <w:r>
         <w:rPr>
-          <w:lang w:val="en-US"/>
+          <w:lang w:val="en-GB"/>
         </w:rPr>
         <w:t xml:space="preserve"> is a overall good program with no visible flaws or drawbacks, its speed while searching for sequences is excellent and with the full version you get a lot of extra’s that will be useful for further research.</w:t>
       </w:r>
       <w:r>
         <w:rPr>
-          <w:lang w:val="en-US"/>
+          <w:lang w:val="en-GB"/>
         </w:rPr>
         <w:br/>
       </w:r>
       <w:r>
         <w:rPr>
-          <w:lang w:val="en-US"/>
+          <w:lang w:val="en-GB"/>
         </w:rPr>
         <w:br/>
       </w:r>
@@ -429,12 +527,12 @@
     <w:p>
       <w:pPr>
         <w:rPr>
-          <w:lang w:val="en-US"/>
+          <w:lang w:val="en-GB"/>
         </w:rPr>
       </w:pPr>
       <w:r>
         <w:rPr>
-          <w:lang w:val="en-US"/>
+          <w:lang w:val="en-GB"/>
         </w:rPr>
         <w:t xml:space="preserve"> </w:t>
       </w:r>

</xml_diff>